<commit_message>
Actualización a las notas en word
</commit_message>
<xml_diff>
--- a/_docs/Comunicación SPI FLASH.docx
+++ b/_docs/Comunicación SPI FLASH.docx
@@ -186,7 +186,7 @@
           <w:noProof/>
         </w:rPr>
         <w:drawing>
-          <wp:inline distT="0" distB="0" distL="0" distR="0">
+          <wp:inline distT="0" distB="0" distL="0" distR="0" wp14:anchorId="0A0E26BA" wp14:editId="5BF05BCD">
             <wp:extent cx="4714875" cy="3352800"/>
             <wp:effectExtent l="0" t="0" r="9525" b="0"/>
             <wp:docPr id="5" name="Picture 1" descr="C:\Users\nhasbun\AppData\Local\Microsoft\Windows\INetCache\Content.Word\2018-02-08 12_34_41-001-98283_S25FL128S_S25FL256S_128_MBIT_16_MBYTE_256_MBIT_32_MBYTE_3.0V_SPI_FLASH.PNG"/>
@@ -242,20 +242,204 @@
     </w:p>
     <w:p>
       <w:r>
+        <w:t xml:space="preserve">Status </w:t>
+      </w:r>
+      <w:proofErr w:type="spellStart"/>
+      <w:r>
+        <w:t>register</w:t>
+      </w:r>
+      <w:proofErr w:type="spellEnd"/>
+      <w:r>
+        <w:t xml:space="preserve">, para revisar estado de escrituras o estado </w:t>
+      </w:r>
+      <w:proofErr w:type="spellStart"/>
+      <w:r>
+        <w:t>generla</w:t>
+      </w:r>
+      <w:proofErr w:type="spellEnd"/>
+      <w:r>
+        <w:t xml:space="preserve"> del módulo de memoria flash:</w:t>
+      </w:r>
+    </w:p>
+    <w:p>
+      <w:pPr>
+        <w:jc w:val="center"/>
+      </w:pPr>
+      <w:r>
+        <w:rPr>
+          <w:noProof/>
+        </w:rPr>
+        <w:lastRenderedPageBreak/>
+        <w:drawing>
+          <wp:inline distT="0" distB="0" distL="0" distR="0" wp14:anchorId="2EFEA416" wp14:editId="79E9A6F2">
+            <wp:extent cx="5215308" cy="1743324"/>
+            <wp:effectExtent l="0" t="0" r="4445" b="9525"/>
+            <wp:docPr id="2" name="Picture 2"/>
+            <wp:cNvGraphicFramePr>
+              <a:graphicFrameLocks xmlns:a="http://schemas.openxmlformats.org/drawingml/2006/main" noChangeAspect="1"/>
+            </wp:cNvGraphicFramePr>
+            <a:graphic xmlns:a="http://schemas.openxmlformats.org/drawingml/2006/main">
+              <a:graphicData uri="http://schemas.openxmlformats.org/drawingml/2006/picture">
+                <pic:pic xmlns:pic="http://schemas.openxmlformats.org/drawingml/2006/picture">
+                  <pic:nvPicPr>
+                    <pic:cNvPr id="2" name="2018-02-12 14_34_38-001-98283_S25FL128S_S25FL256S_128_MBIT_16_MBYTE_256_MBIT_32_MBYTE_3.0V_SPI_FLASH.png"/>
+                    <pic:cNvPicPr/>
+                  </pic:nvPicPr>
+                  <pic:blipFill rotWithShape="1">
+                    <a:blip r:embed="rId8">
+                      <a:extLst>
+                        <a:ext uri="{28A0092B-C50C-407E-A947-70E740481C1C}">
+                          <a14:useLocalDpi xmlns:a14="http://schemas.microsoft.com/office/drawing/2010/main" val="0"/>
+                        </a:ext>
+                      </a:extLst>
+                    </a:blip>
+                    <a:srcRect l="1161" t="3359" r="3306" b="4246"/>
+                    <a:stretch/>
+                  </pic:blipFill>
+                  <pic:spPr bwMode="auto">
+                    <a:xfrm>
+                      <a:off x="0" y="0"/>
+                      <a:ext cx="5234930" cy="1749883"/>
+                    </a:xfrm>
+                    <a:prstGeom prst="rect">
+                      <a:avLst/>
+                    </a:prstGeom>
+                    <a:ln>
+                      <a:noFill/>
+                    </a:ln>
+                    <a:extLst>
+                      <a:ext uri="{53640926-AAD7-44D8-BBD7-CCE9431645EC}">
+                        <a14:shadowObscured xmlns:a14="http://schemas.microsoft.com/office/drawing/2010/main"/>
+                      </a:ext>
+                    </a:extLst>
+                  </pic:spPr>
+                </pic:pic>
+              </a:graphicData>
+            </a:graphic>
+          </wp:inline>
+        </w:drawing>
+      </w:r>
+    </w:p>
+    <w:p>
+      <w:pPr>
+        <w:jc w:val="center"/>
+      </w:pPr>
+      <w:r>
+        <w:rPr>
+          <w:noProof/>
+        </w:rPr>
+        <w:drawing>
+          <wp:inline distT="0" distB="0" distL="0" distR="0" wp14:anchorId="13B692A5" wp14:editId="5E2479D0">
+            <wp:extent cx="5173994" cy="1422185"/>
+            <wp:effectExtent l="0" t="0" r="7620" b="6985"/>
+            <wp:docPr id="3" name="Picture 3"/>
+            <wp:cNvGraphicFramePr>
+              <a:graphicFrameLocks xmlns:a="http://schemas.openxmlformats.org/drawingml/2006/main" noChangeAspect="1"/>
+            </wp:cNvGraphicFramePr>
+            <a:graphic xmlns:a="http://schemas.openxmlformats.org/drawingml/2006/main">
+              <a:graphicData uri="http://schemas.openxmlformats.org/drawingml/2006/picture">
+                <pic:pic xmlns:pic="http://schemas.openxmlformats.org/drawingml/2006/picture">
+                  <pic:nvPicPr>
+                    <pic:cNvPr id="3" name="2018-02-12 14_34_47-001-98283_S25FL128S_S25FL256S_128_MBIT_16_MBYTE_256_MBIT_32_MBYTE_3.0V_SPI_FLASH.png"/>
+                    <pic:cNvPicPr/>
+                  </pic:nvPicPr>
+                  <pic:blipFill rotWithShape="1">
+                    <a:blip r:embed="rId9">
+                      <a:extLst>
+                        <a:ext uri="{28A0092B-C50C-407E-A947-70E740481C1C}">
+                          <a14:useLocalDpi xmlns:a14="http://schemas.microsoft.com/office/drawing/2010/main" val="0"/>
+                        </a:ext>
+                      </a:extLst>
+                    </a:blip>
+                    <a:srcRect l="1145" t="2369" r="723"/>
+                    <a:stretch/>
+                  </pic:blipFill>
+                  <pic:spPr bwMode="auto">
+                    <a:xfrm>
+                      <a:off x="0" y="0"/>
+                      <a:ext cx="5216389" cy="1433838"/>
+                    </a:xfrm>
+                    <a:prstGeom prst="rect">
+                      <a:avLst/>
+                    </a:prstGeom>
+                    <a:ln>
+                      <a:noFill/>
+                    </a:ln>
+                    <a:extLst>
+                      <a:ext uri="{53640926-AAD7-44D8-BBD7-CCE9431645EC}">
+                        <a14:shadowObscured xmlns:a14="http://schemas.microsoft.com/office/drawing/2010/main"/>
+                      </a:ext>
+                    </a:extLst>
+                  </pic:spPr>
+                </pic:pic>
+              </a:graphicData>
+            </a:graphic>
+          </wp:inline>
+        </w:drawing>
+      </w:r>
+    </w:p>
+    <w:p>
+      <w:r>
         <w:t>Direcciones disponibles para lectura/escritura en memoria:</w:t>
       </w:r>
     </w:p>
+    <w:p/>
     <w:p>
       <w:pPr>
         <w:jc w:val="center"/>
       </w:pPr>
+      <w:r>
+        <w:rPr>
+          <w:noProof/>
+        </w:rPr>
+        <w:drawing>
+          <wp:inline distT="0" distB="0" distL="0" distR="0" wp14:anchorId="38621168" wp14:editId="25428B64">
+            <wp:extent cx="5132717" cy="1146087"/>
+            <wp:effectExtent l="0" t="0" r="0" b="0"/>
+            <wp:docPr id="4" name="Picture 4"/>
+            <wp:cNvGraphicFramePr>
+              <a:graphicFrameLocks xmlns:a="http://schemas.openxmlformats.org/drawingml/2006/main" noChangeAspect="1"/>
+            </wp:cNvGraphicFramePr>
+            <a:graphic xmlns:a="http://schemas.openxmlformats.org/drawingml/2006/main">
+              <a:graphicData uri="http://schemas.openxmlformats.org/drawingml/2006/picture">
+                <pic:pic xmlns:pic="http://schemas.openxmlformats.org/drawingml/2006/picture">
+                  <pic:nvPicPr>
+                    <pic:cNvPr id="4" name="2018-02-13 12_25_21-001-98283_S25FL128S_S25FL256S_128_MBIT_16_MBYTE_256_MBIT_32_MBYTE_3.0V_SPI_FLASH.png"/>
+                    <pic:cNvPicPr/>
+                  </pic:nvPicPr>
+                  <pic:blipFill>
+                    <a:blip r:embed="rId10" cstate="print">
+                      <a:extLst>
+                        <a:ext uri="{28A0092B-C50C-407E-A947-70E740481C1C}">
+                          <a14:useLocalDpi xmlns:a14="http://schemas.microsoft.com/office/drawing/2010/main" val="0"/>
+                        </a:ext>
+                      </a:extLst>
+                    </a:blip>
+                    <a:stretch>
+                      <a:fillRect/>
+                    </a:stretch>
+                  </pic:blipFill>
+                  <pic:spPr>
+                    <a:xfrm>
+                      <a:off x="0" y="0"/>
+                      <a:ext cx="5168082" cy="1153984"/>
+                    </a:xfrm>
+                    <a:prstGeom prst="rect">
+                      <a:avLst/>
+                    </a:prstGeom>
+                  </pic:spPr>
+                </pic:pic>
+              </a:graphicData>
+            </a:graphic>
+          </wp:inline>
+        </w:drawing>
+      </w:r>
     </w:p>
     <w:p>
       <w:pPr>
         <w:pStyle w:val="Heading1"/>
       </w:pPr>
       <w:r>
-        <w:lastRenderedPageBreak/>
         <w:t>Pasos para Comunicación Básica</w:t>
       </w:r>
     </w:p>
@@ -314,8 +498,6 @@
         </w:rPr>
         <w:t>Sector Erase 0xDC</w:t>
       </w:r>
-      <w:bookmarkStart w:id="1" w:name="_GoBack"/>
-      <w:bookmarkEnd w:id="1"/>
     </w:p>
     <w:p>
       <w:pPr>
@@ -326,13 +508,79 @@
         </w:numPr>
       </w:pPr>
       <w:r>
-        <w:t xml:space="preserve">Escribir a memoria usando el comando PP page </w:t>
+        <w:t xml:space="preserve">Activar </w:t>
+      </w:r>
+      <w:r>
+        <w:t>nuevamente</w:t>
+      </w:r>
+      <w:r>
+        <w:t xml:space="preserve"> escritura de datos a memoria con el comando </w:t>
+      </w:r>
+      <w:r>
+        <w:rPr>
+          <w:b/>
+        </w:rPr>
+        <w:t>WREN</w:t>
+      </w:r>
+      <w:r>
+        <w:rPr>
+          <w:b/>
+        </w:rPr>
+        <w:t xml:space="preserve">, </w:t>
+      </w:r>
+      <w:r>
+        <w:t>cada vez que se escriben datos a sectores no volátiles, la función de escritura se desactiva.</w:t>
+      </w:r>
+      <w:r>
+        <w:t xml:space="preserve"> (Revisar sección 8.2 Data </w:t>
       </w:r>
       <w:proofErr w:type="spellStart"/>
       <w:r>
-        <w:t>programming</w:t>
+        <w:t>Protecion</w:t>
       </w:r>
       <w:proofErr w:type="spellEnd"/>
+      <w:r>
+        <w:t xml:space="preserve"> – </w:t>
+      </w:r>
+      <w:proofErr w:type="spellStart"/>
+      <w:r>
+        <w:t>Write</w:t>
+      </w:r>
+      <w:proofErr w:type="spellEnd"/>
+      <w:r>
+        <w:t xml:space="preserve"> </w:t>
+      </w:r>
+      <w:proofErr w:type="spellStart"/>
+      <w:r>
+        <w:t>Enable</w:t>
+      </w:r>
+      <w:proofErr w:type="spellEnd"/>
+      <w:r>
+        <w:t xml:space="preserve"> de </w:t>
+      </w:r>
+      <w:r>
+        <w:fldChar w:fldCharType="begin" w:fldLock="1"/>
+      </w:r>
+      <w:r>
+        <w:instrText>ADDIN CSL_CITATION { "citationItems" : [ { "id" : "ITEM-1", "itemData" : { "author" : [ { "dropping-particle" : "", "family" : "Cypress Semiconductor", "given" : "", "non-dropping-particle" : "", "parse-names" : false, "suffix" : "" } ], "id" : "ITEM-1", "issued" : { "date-parts" : [ [ "2016" ] ] }, "page" : "0-148", "title" : "S25FL128S/S25FL256S 128 Mbit (16 Mbyte)/256 Mbit (32 Mbyte) 3.0V SPI Flash Memory", "type" : "article-journal" }, "uris" : [ "http://www.mendeley.com/documents/?uuid=76fd1433-7bc1-4e36-bf39-19fde337ae31" ] } ], "mendeley" : { "formattedCitation" : "[2]", "plainTextFormattedCitation" : "[2]", "previouslyFormattedCitation" : "[2]" }, "properties" : {  }, "schema" : "https://github.com/citation-style-language/schema/raw/master/csl-citation.json" }</w:instrText>
+      </w:r>
+      <w:r>
+        <w:fldChar w:fldCharType="separate"/>
+      </w:r>
+      <w:r>
+        <w:rPr>
+          <w:noProof/>
+        </w:rPr>
+        <w:t>[2]</w:t>
+      </w:r>
+      <w:r>
+        <w:fldChar w:fldCharType="end"/>
+      </w:r>
+      <w:r>
+        <w:t>).</w:t>
+      </w:r>
+      <w:bookmarkStart w:id="1" w:name="_GoBack"/>
+      <w:bookmarkEnd w:id="1"/>
     </w:p>
     <w:p>
       <w:pPr>
@@ -343,7 +591,24 @@
         </w:numPr>
       </w:pPr>
       <w:r>
-        <w:t>Leer la dirección en memoria para corroborar los datos</w:t>
+        <w:t xml:space="preserve">Escribir a memoria usando el comando </w:t>
+      </w:r>
+      <w:r>
+        <w:rPr>
+          <w:b/>
+        </w:rPr>
+        <w:t xml:space="preserve">PP page </w:t>
+      </w:r>
+      <w:proofErr w:type="spellStart"/>
+      <w:r>
+        <w:rPr>
+          <w:b/>
+        </w:rPr>
+        <w:t>programming</w:t>
+      </w:r>
+      <w:proofErr w:type="spellEnd"/>
+      <w:r>
+        <w:t>.</w:t>
       </w:r>
     </w:p>
     <w:p>
@@ -355,6 +620,18 @@
         </w:numPr>
       </w:pPr>
       <w:r>
+        <w:t>Leer la dirección en memoria para corroborar los datos</w:t>
+      </w:r>
+    </w:p>
+    <w:p>
+      <w:pPr>
+        <w:pStyle w:val="ListParagraph"/>
+        <w:numPr>
+          <w:ilvl w:val="0"/>
+          <w:numId w:val="1"/>
+        </w:numPr>
+      </w:pPr>
+      <w:r>
         <w:t>Verificar estado de la memoria usando el status register</w:t>
       </w:r>
       <w:r>
@@ -420,6 +697,7 @@
         <w:pStyle w:val="Heading1"/>
       </w:pPr>
       <w:r>
+        <w:lastRenderedPageBreak/>
         <w:t>Referencias</w:t>
       </w:r>
     </w:p>
@@ -433,6 +711,7 @@
         <w:ind w:left="640" w:hanging="640"/>
         <w:rPr>
           <w:noProof/>
+          <w:szCs w:val="24"/>
         </w:rPr>
       </w:pPr>
       <w:r>
@@ -474,6 +753,34 @@
           <w:szCs w:val="24"/>
         </w:rPr>
         <w:t>, vol. 2015.05.14, p. 468, 2015.</w:t>
+      </w:r>
+    </w:p>
+    <w:p>
+      <w:pPr>
+        <w:widowControl w:val="0"/>
+        <w:autoSpaceDE w:val="0"/>
+        <w:autoSpaceDN w:val="0"/>
+        <w:adjustRightInd w:val="0"/>
+        <w:spacing w:line="240" w:lineRule="auto"/>
+        <w:ind w:left="640" w:hanging="640"/>
+        <w:rPr>
+          <w:noProof/>
+        </w:rPr>
+      </w:pPr>
+      <w:r>
+        <w:rPr>
+          <w:noProof/>
+          <w:szCs w:val="24"/>
+        </w:rPr>
+        <w:t>[2]</w:t>
+      </w:r>
+      <w:r>
+        <w:rPr>
+          <w:noProof/>
+          <w:szCs w:val="24"/>
+        </w:rPr>
+        <w:tab/>
+        <w:t>Cypress Semiconductor, “S25FL128S/S25FL256S 128 Mbit (16 Mbyte)/256 Mbit (32 Mbyte) 3.0V SPI Flash Memory,” pp. 0–148, 2016.</w:t>
       </w:r>
     </w:p>
     <w:p>
@@ -1505,7 +1812,7 @@
 </file>
 
 <file path=customXml/itemProps1.xml><?xml version="1.0" encoding="utf-8"?>
-<ds:datastoreItem xmlns:ds="http://schemas.openxmlformats.org/officeDocument/2006/customXml" ds:itemID="{888DA84A-A816-40AA-AE44-9840188E3511}">
+<ds:datastoreItem xmlns:ds="http://schemas.openxmlformats.org/officeDocument/2006/customXml" ds:itemID="{3BDA687A-72C3-46A6-AA37-2E06517929CA}">
   <ds:schemaRefs>
     <ds:schemaRef ds:uri="http://schemas.openxmlformats.org/officeDocument/2006/bibliography"/>
   </ds:schemaRefs>

</xml_diff>